<commit_message>
Stageverslag en planning update
</commit_message>
<xml_diff>
--- a/Bestanden/Het stageverslag 2.0.docx
+++ b/Bestanden/Het stageverslag 2.0.docx
@@ -2272,10 +2272,7 @@
     <w:p>
       <w:pPr>
         <w:pStyle w:val="Lijstalinea"/>
-        <w:numPr>
-          <w:ilvl w:val="1"/>
-          <w:numId w:val="11"/>
-        </w:numPr>
+        <w:ind w:left="1440"/>
         <w:jc w:val="center"/>
         <w:rPr>
           <w:rFonts w:ascii="ADLaM Display" w:hAnsi="ADLaM Display" w:cs="ADLaM Display"/>
@@ -2290,6 +2287,14 @@
           <w:szCs w:val="24"/>
         </w:rPr>
         <w:t>Vanaf hier begint het interview</w:t>
+      </w:r>
+      <w:r>
+        <w:rPr>
+          <w:rFonts w:ascii="ADLaM Display" w:hAnsi="ADLaM Display" w:cs="ADLaM Display"/>
+          <w:sz w:val="24"/>
+          <w:szCs w:val="24"/>
+        </w:rPr>
+        <w:t>;</w:t>
       </w:r>
     </w:p>
     <w:p>
@@ -3445,6 +3450,114 @@
     </w:p>
     <w:p>
       <w:pPr>
+        <w:jc w:val="center"/>
+        <w:rPr>
+          <w:rFonts w:ascii="ADLaM Display" w:hAnsi="ADLaM Display" w:cs="ADLaM Display"/>
+          <w:sz w:val="24"/>
+          <w:szCs w:val="24"/>
+        </w:rPr>
+      </w:pPr>
+      <w:r>
+        <w:rPr>
+          <w:rFonts w:ascii="ADLaM Display" w:hAnsi="ADLaM Display" w:cs="ADLaM Display"/>
+          <w:sz w:val="24"/>
+          <w:szCs w:val="24"/>
+        </w:rPr>
+        <w:t>Na een goeie poos alleen al het proberen op te zetten van de development envoirement was ik begonnen met de ticket van het rekbaar maken van het 3d model van de rollerbaan.</w:t>
+      </w:r>
+    </w:p>
+    <w:p>
+      <w:pPr>
+        <w:jc w:val="center"/>
+        <w:rPr>
+          <w:rFonts w:ascii="ADLaM Display" w:hAnsi="ADLaM Display" w:cs="ADLaM Display"/>
+          <w:sz w:val="24"/>
+          <w:szCs w:val="24"/>
+        </w:rPr>
+      </w:pPr>
+      <w:r>
+        <w:rPr>
+          <w:rFonts w:ascii="ADLaM Display" w:hAnsi="ADLaM Display" w:cs="ADLaM Display"/>
+          <w:sz w:val="24"/>
+          <w:szCs w:val="24"/>
+        </w:rPr>
+        <w:t>De eerste stappen die ik hierbij heb ondernomen was het proberen met een slider het model langer te maken. Dit ging in het begin al vrij moeizaam aangezien er een overduidelijk gebrek aan kennis van mijn kant was over de codetaal die gebruikt werdt.</w:t>
+      </w:r>
+    </w:p>
+    <w:p>
+      <w:pPr>
+        <w:jc w:val="center"/>
+        <w:rPr>
+          <w:rFonts w:ascii="ADLaM Display" w:hAnsi="ADLaM Display" w:cs="ADLaM Display"/>
+          <w:sz w:val="24"/>
+          <w:szCs w:val="24"/>
+        </w:rPr>
+      </w:pPr>
+      <w:r>
+        <w:rPr>
+          <w:rFonts w:ascii="ADLaM Display" w:hAnsi="ADLaM Display" w:cs="ADLaM Display"/>
+          <w:sz w:val="24"/>
+          <w:szCs w:val="24"/>
+        </w:rPr>
+        <w:t>Op advies ben ik onderzoek gaan doen naar meshes en hoe ik deze met code zou kunnen manipuleren. Maar helaas hier kwam ik ook niet veel verder mee.</w:t>
+      </w:r>
+    </w:p>
+    <w:p>
+      <w:pPr>
+        <w:jc w:val="center"/>
+        <w:rPr>
+          <w:rFonts w:ascii="ADLaM Display" w:hAnsi="ADLaM Display" w:cs="ADLaM Display"/>
+          <w:sz w:val="24"/>
+          <w:szCs w:val="24"/>
+        </w:rPr>
+      </w:pPr>
+      <w:r>
+        <w:rPr>
+          <w:rFonts w:ascii="ADLaM Display" w:hAnsi="ADLaM Display" w:cs="ADLaM Display"/>
+          <w:sz w:val="24"/>
+          <w:szCs w:val="24"/>
+        </w:rPr>
+        <w:t>Na overleg was er het besluit genomen dat ik een poging ging doen om het dashboard uittebreiden met nieuwe functies.</w:t>
+      </w:r>
+    </w:p>
+    <w:p>
+      <w:pPr>
+        <w:jc w:val="center"/>
+        <w:rPr>
+          <w:rFonts w:ascii="ADLaM Display" w:hAnsi="ADLaM Display" w:cs="ADLaM Display"/>
+          <w:sz w:val="24"/>
+          <w:szCs w:val="24"/>
+        </w:rPr>
+      </w:pPr>
+      <w:r>
+        <w:rPr>
+          <w:rFonts w:ascii="ADLaM Display" w:hAnsi="ADLaM Display" w:cs="ADLaM Display"/>
+          <w:sz w:val="24"/>
+          <w:szCs w:val="24"/>
+        </w:rPr>
+        <w:t>Maar helaas wederom kwam hier hetzelfde resultaat uit.</w:t>
+      </w:r>
+    </w:p>
+    <w:p>
+      <w:pPr>
+        <w:jc w:val="center"/>
+        <w:rPr>
+          <w:rFonts w:ascii="ADLaM Display" w:hAnsi="ADLaM Display" w:cs="ADLaM Display"/>
+          <w:sz w:val="24"/>
+          <w:szCs w:val="24"/>
+        </w:rPr>
+      </w:pPr>
+      <w:r>
+        <w:rPr>
+          <w:rFonts w:ascii="ADLaM Display" w:hAnsi="ADLaM Display" w:cs="ADLaM Display"/>
+          <w:sz w:val="24"/>
+          <w:szCs w:val="24"/>
+        </w:rPr>
+        <w:t>Na wederom in overleg te gaan is er voor mij een nieuwe opdracht bedacht.</w:t>
+      </w:r>
+    </w:p>
+    <w:p>
+      <w:pPr>
         <w:pStyle w:val="Lijstalinea"/>
         <w:jc w:val="center"/>
         <w:rPr>
@@ -3489,7 +3602,23 @@
           <w:sz w:val="24"/>
           <w:szCs w:val="24"/>
         </w:rPr>
-        <w:t>, dat momenteel is opgebouwd met HTML, CSS en JS, te herschrijven met behulp van nieuw geleerde codeframeworks.</w:t>
+        <w:t>, dat momenteel is opgebouwd met HTML, CSS en JS, te herschrijven met behulp van nieuw geleerde code</w:t>
+      </w:r>
+      <w:r>
+        <w:rPr>
+          <w:rFonts w:ascii="ADLaM Display" w:hAnsi="ADLaM Display" w:cs="ADLaM Display"/>
+          <w:sz w:val="24"/>
+          <w:szCs w:val="24"/>
+        </w:rPr>
+        <w:t xml:space="preserve"> </w:t>
+      </w:r>
+      <w:r>
+        <w:rPr>
+          <w:rFonts w:ascii="ADLaM Display" w:hAnsi="ADLaM Display" w:cs="ADLaM Display"/>
+          <w:sz w:val="24"/>
+          <w:szCs w:val="24"/>
+        </w:rPr>
+        <w:t>frameworks.</w:t>
       </w:r>
     </w:p>
     <w:p>
@@ -3789,6 +3918,7 @@
           <w:sz w:val="24"/>
           <w:szCs w:val="24"/>
         </w:rPr>
+        <w:lastRenderedPageBreak/>
         <w:drawing>
           <wp:anchor distT="0" distB="0" distL="114300" distR="114300" simplePos="0" relativeHeight="251661824" behindDoc="1" locked="0" layoutInCell="1" allowOverlap="1" wp14:anchorId="362458B3" wp14:editId="330DBFB0">
             <wp:simplePos x="0" y="0"/>
@@ -3959,7 +4089,6 @@
         <w:rPr>
           <w:rFonts w:ascii="ADLaM Display" w:hAnsi="ADLaM Display" w:cs="ADLaM Display"/>
         </w:rPr>
-        <w:lastRenderedPageBreak/>
         <w:t>‘</w:t>
       </w:r>
       <w:bookmarkStart w:id="10" w:name="savespaginahoofdstuk"/>
@@ -3996,6 +4125,7 @@
           <w:sz w:val="24"/>
           <w:szCs w:val="24"/>
         </w:rPr>
+        <w:lastRenderedPageBreak/>
         <w:drawing>
           <wp:anchor distT="0" distB="0" distL="114300" distR="114300" simplePos="0" relativeHeight="251656704" behindDoc="1" locked="0" layoutInCell="1" allowOverlap="1" wp14:anchorId="24D085D9" wp14:editId="7FA01107">
             <wp:simplePos x="0" y="0"/>
@@ -4093,7 +4223,39 @@
           <w:sz w:val="24"/>
           <w:szCs w:val="24"/>
         </w:rPr>
-        <w:t>Als inspiratie voor de ‘saves’-pagina heb ik het menuscherm van Crash Bandicoot 4: It’s About Time gebruikt.</w:t>
+        <w:t xml:space="preserve">Als inspiratie voor de ‘saves’-pagina </w:t>
+      </w:r>
+      <w:r>
+        <w:rPr>
+          <w:rFonts w:ascii="ADLaM Display" w:hAnsi="ADLaM Display" w:cs="ADLaM Display"/>
+          <w:sz w:val="24"/>
+          <w:szCs w:val="24"/>
+        </w:rPr>
+        <w:t xml:space="preserve">ga ik het menu scherm van </w:t>
+      </w:r>
+      <w:r>
+        <w:rPr>
+          <w:rFonts w:ascii="ADLaM Display" w:hAnsi="ADLaM Display" w:cs="ADLaM Display"/>
+          <w:sz w:val="24"/>
+          <w:szCs w:val="24"/>
+        </w:rPr>
+        <w:t>Crash Bandicoot 4: It’s About Time</w:t>
+      </w:r>
+      <w:r>
+        <w:rPr>
+          <w:rFonts w:ascii="ADLaM Display" w:hAnsi="ADLaM Display" w:cs="ADLaM Display"/>
+          <w:sz w:val="24"/>
+          <w:szCs w:val="24"/>
+        </w:rPr>
+        <w:t xml:space="preserve"> gebruiken</w:t>
+      </w:r>
+      <w:r>
+        <w:rPr>
+          <w:rFonts w:ascii="ADLaM Display" w:hAnsi="ADLaM Display" w:cs="ADLaM Display"/>
+          <w:sz w:val="24"/>
+          <w:szCs w:val="24"/>
+        </w:rPr>
+        <w:t>.</w:t>
       </w:r>
     </w:p>
     <w:p>
@@ -4176,7 +4338,15 @@
           <w:sz w:val="24"/>
           <w:szCs w:val="24"/>
         </w:rPr>
-        <w:t>: De tekst "select a save slot" bovenaan het scherm wordt verwijderd om een minimalistisch gevoel te behouden.</w:t>
+        <w:t>: De tekst "select a save slot" bovenaan het scherm wordt verwijderd om een minimalistisch gevoel te behouden</w:t>
+      </w:r>
+      <w:r>
+        <w:rPr>
+          <w:rFonts w:ascii="ADLaM Display" w:hAnsi="ADLaM Display" w:cs="ADLaM Display"/>
+          <w:sz w:val="24"/>
+          <w:szCs w:val="24"/>
+        </w:rPr>
+        <w:t xml:space="preserve"> en omdat deze tekst niet perse nodig is om te laten zien welke pagina het is.</w:t>
       </w:r>
     </w:p>
     <w:p>
@@ -4219,8 +4389,48 @@
           <w:sz w:val="24"/>
           <w:szCs w:val="24"/>
         </w:rPr>
-        <w:t>: Het masker wordt vervangen door een tekening van mezelf, met subtiele animaties gemaakt in Adobe After Effects voor een levendigere uitstraling.</w:t>
-      </w:r>
+        <w:t>: Het masker wordt vervangen door een tekening van mezelf, met subtiele animaties gemaakt in Adobe After Effects voor een levendigere uitstraling</w:t>
+      </w:r>
+      <w:r>
+        <w:rPr>
+          <w:rFonts w:ascii="ADLaM Display" w:hAnsi="ADLaM Display" w:cs="ADLaM Display"/>
+          <w:sz w:val="24"/>
+          <w:szCs w:val="24"/>
+        </w:rPr>
+        <w:t xml:space="preserve"> van de webpagina</w:t>
+      </w:r>
+      <w:r>
+        <w:rPr>
+          <w:rFonts w:ascii="ADLaM Display" w:hAnsi="ADLaM Display" w:cs="ADLaM Display"/>
+          <w:sz w:val="24"/>
+          <w:szCs w:val="24"/>
+        </w:rPr>
+        <w:t>.</w:t>
+      </w:r>
+    </w:p>
+    <w:p>
+      <w:pPr>
+        <w:pStyle w:val="Lijstalinea"/>
+        <w:ind w:left="1440"/>
+        <w:jc w:val="center"/>
+        <w:rPr>
+          <w:rFonts w:ascii="ADLaM Display" w:hAnsi="ADLaM Display" w:cs="ADLaM Display"/>
+          <w:sz w:val="24"/>
+          <w:szCs w:val="24"/>
+        </w:rPr>
+      </w:pPr>
+    </w:p>
+    <w:p>
+      <w:pPr>
+        <w:pStyle w:val="Lijstalinea"/>
+        <w:ind w:left="1440"/>
+        <w:jc w:val="center"/>
+        <w:rPr>
+          <w:rFonts w:ascii="ADLaM Display" w:hAnsi="ADLaM Display" w:cs="ADLaM Display"/>
+          <w:sz w:val="24"/>
+          <w:szCs w:val="24"/>
+        </w:rPr>
+      </w:pPr>
     </w:p>
     <w:p>
       <w:pPr>
@@ -4263,7 +4473,39 @@
           <w:sz w:val="24"/>
           <w:szCs w:val="24"/>
         </w:rPr>
-        <w:t xml:space="preserve">: De tekst onder de illustratie geeft een korte beschrijving van de pagina waarover de muis hovert. Als er nergens </w:t>
+        <w:t xml:space="preserve">: De tekst onder de illustratie geeft een korte beschrijving van de pagina </w:t>
+      </w:r>
+      <w:r>
+        <w:rPr>
+          <w:rFonts w:ascii="ADLaM Display" w:hAnsi="ADLaM Display" w:cs="ADLaM Display"/>
+          <w:sz w:val="24"/>
+          <w:szCs w:val="24"/>
+        </w:rPr>
+        <w:t xml:space="preserve">achter de knop </w:t>
+      </w:r>
+      <w:r>
+        <w:rPr>
+          <w:rFonts w:ascii="ADLaM Display" w:hAnsi="ADLaM Display" w:cs="ADLaM Display"/>
+          <w:sz w:val="24"/>
+          <w:szCs w:val="24"/>
+        </w:rPr>
+        <w:t>waarover de muis hover</w:t>
+      </w:r>
+      <w:r>
+        <w:rPr>
+          <w:rFonts w:ascii="ADLaM Display" w:hAnsi="ADLaM Display" w:cs="ADLaM Display"/>
+          <w:sz w:val="24"/>
+          <w:szCs w:val="24"/>
+        </w:rPr>
+        <w:t>d</w:t>
+      </w:r>
+      <w:r>
+        <w:rPr>
+          <w:rFonts w:ascii="ADLaM Display" w:hAnsi="ADLaM Display" w:cs="ADLaM Display"/>
+          <w:sz w:val="24"/>
+          <w:szCs w:val="24"/>
+        </w:rPr>
+        <w:t xml:space="preserve">. </w:t>
       </w:r>
       <w:r>
         <w:rPr>
@@ -4272,7 +4514,7 @@
           <w:szCs w:val="24"/>
         </w:rPr>
         <w:lastRenderedPageBreak/>
-        <w:t>overheen wordt gehooverd, blijft de tekst van de laatst gehoverde knop staan.</w:t>
+        <w:t>Als er nergens overheen wordt gehooverd, blijft de tekst van de laatst gehoverde knop staan.</w:t>
       </w:r>
     </w:p>
     <w:p>
@@ -4315,7 +4557,15 @@
           <w:sz w:val="24"/>
           <w:szCs w:val="24"/>
         </w:rPr>
-        <w:t>: De "new game" knop wordt vervangen door een subtiele login- en logout-knop voor het toevoegen en bewerken van projecten.</w:t>
+        <w:t xml:space="preserve">: </w:t>
+      </w:r>
+      <w:r>
+        <w:rPr>
+          <w:rFonts w:ascii="ADLaM Display" w:hAnsi="ADLaM Display" w:cs="ADLaM Display"/>
+          <w:sz w:val="24"/>
+          <w:szCs w:val="24"/>
+        </w:rPr>
+        <w:t>De twee knoppen die zich links onderin het scherm bevinden zullen vervangen worden door een kleinere klikbaar stukje tekst met een login en logout knop (op basis van ofde gebruiker ingelogged is of uitgelogged is).</w:t>
       </w:r>
     </w:p>
     <w:p>
@@ -4524,8 +4774,84 @@
           <w:sz w:val="24"/>
           <w:szCs w:val="24"/>
         </w:rPr>
-        <w:t>: Deze pagina blijft grotendeels hetzelfde, met mogelijk in de toekomst een 3D-model van mezelf in een ‘low poly’ stijl, gemaakt met three.js.</w:t>
-      </w:r>
+        <w:t xml:space="preserve">: </w:t>
+      </w:r>
+      <w:r>
+        <w:rPr>
+          <w:rFonts w:ascii="ADLaM Display" w:hAnsi="ADLaM Display" w:cs="ADLaM Display"/>
+          <w:sz w:val="24"/>
+          <w:szCs w:val="24"/>
+        </w:rPr>
+        <w:t xml:space="preserve">Tekst wat voorgeschreven is komt met een typing effect op de pagina, terwijl de tekst uitgetypt wordt speelt er een .wav bestand af wat klinkt als of een character uit een game aan het praten is zoals bijvoorbeeld de characters in de game </w:t>
+      </w:r>
+      <w:hyperlink r:id="rId17" w:history="1">
+        <w:r>
+          <w:rPr>
+            <w:rStyle w:val="Hyperlink"/>
+            <w:rFonts w:ascii="ADLaM Display" w:hAnsi="ADLaM Display" w:cs="ADLaM Display"/>
+            <w:sz w:val="24"/>
+            <w:szCs w:val="24"/>
+          </w:rPr>
+          <w:t>animal crossing</w:t>
+        </w:r>
+      </w:hyperlink>
+      <w:r>
+        <w:rPr>
+          <w:rFonts w:ascii="ADLaM Display" w:hAnsi="ADLaM Display" w:cs="ADLaM Display"/>
+          <w:sz w:val="24"/>
+          <w:szCs w:val="24"/>
+        </w:rPr>
+        <w:t>.</w:t>
+      </w:r>
+    </w:p>
+    <w:p>
+      <w:pPr>
+        <w:pStyle w:val="Lijstalinea"/>
+        <w:jc w:val="center"/>
+        <w:rPr>
+          <w:rFonts w:ascii="ADLaM Display" w:hAnsi="ADLaM Display" w:cs="ADLaM Display"/>
+          <w:sz w:val="24"/>
+          <w:szCs w:val="24"/>
+        </w:rPr>
+      </w:pPr>
+      <w:r>
+        <w:rPr>
+          <w:rFonts w:ascii="ADLaM Display" w:hAnsi="ADLaM Display" w:cs="ADLaM Display"/>
+          <w:sz w:val="24"/>
+          <w:szCs w:val="24"/>
+        </w:rPr>
+        <w:t xml:space="preserve">Ook komt hier een foto van mezelf bij te staan waarvan het zal lijken als </w:t>
+      </w:r>
+      <w:hyperlink r:id="rId18" w:history="1">
+        <w:r>
+          <w:rPr>
+            <w:rStyle w:val="Hyperlink"/>
+            <w:rFonts w:ascii="ADLaM Display" w:hAnsi="ADLaM Display" w:cs="ADLaM Display"/>
+            <w:sz w:val="24"/>
+            <w:szCs w:val="24"/>
+          </w:rPr>
+          <w:t>een canadees persoon uit southpark</w:t>
+        </w:r>
+      </w:hyperlink>
+      <w:r>
+        <w:rPr>
+          <w:rFonts w:ascii="ADLaM Display" w:hAnsi="ADLaM Display" w:cs="ADLaM Display"/>
+          <w:sz w:val="24"/>
+          <w:szCs w:val="24"/>
+        </w:rPr>
+        <w:t xml:space="preserve"> aan het praten is terwijl de tekst uitgetypt wordt.</w:t>
+      </w:r>
+    </w:p>
+    <w:p>
+      <w:pPr>
+        <w:pStyle w:val="Lijstalinea"/>
+        <w:jc w:val="center"/>
+        <w:rPr>
+          <w:rFonts w:ascii="ADLaM Display" w:hAnsi="ADLaM Display" w:cs="ADLaM Display"/>
+          <w:sz w:val="24"/>
+          <w:szCs w:val="24"/>
+        </w:rPr>
+      </w:pPr>
     </w:p>
     <w:p>
       <w:pPr>
@@ -4563,7 +4889,77 @@
           <w:sz w:val="24"/>
           <w:szCs w:val="24"/>
         </w:rPr>
-        <w:t>: Deze pagina krijgt aanzienlijke aanpassingen. Met Prisma voeg ik een database toe, waardoor ik projecten kan toevoegen en aanpassen via een inlogsysteem. Elke projectpagina krijgt dezelfde lay-out door gebruik te maken van een uniek ID.</w:t>
+        <w:t xml:space="preserve">: Deze pagina krijgt aanzienlijke aanpassingen. </w:t>
+      </w:r>
+      <w:r>
+        <w:rPr>
+          <w:rFonts w:ascii="ADLaM Display" w:hAnsi="ADLaM Display" w:cs="ADLaM Display"/>
+          <w:sz w:val="24"/>
+          <w:szCs w:val="24"/>
+        </w:rPr>
+        <w:t>Met een dankzij prisma gekoppelde database kunnen de projecten door een admin gebruiker (ik) toegevoegd worden</w:t>
+      </w:r>
+      <w:r>
+        <w:rPr>
+          <w:rFonts w:ascii="ADLaM Display" w:hAnsi="ADLaM Display" w:cs="ADLaM Display"/>
+          <w:sz w:val="24"/>
+          <w:szCs w:val="24"/>
+        </w:rPr>
+        <w:t>. Elke projectpagina krijgt dezelfde lay-out door gebruik te maken van een uniek ID</w:t>
+      </w:r>
+      <w:r>
+        <w:rPr>
+          <w:rFonts w:ascii="ADLaM Display" w:hAnsi="ADLaM Display" w:cs="ADLaM Display"/>
+          <w:sz w:val="24"/>
+          <w:szCs w:val="24"/>
+        </w:rPr>
+        <w:t xml:space="preserve"> die dan gepakt wordt zodra er op de cover image gedrukt wordt van een project</w:t>
+      </w:r>
+      <w:r>
+        <w:rPr>
+          <w:rFonts w:ascii="ADLaM Display" w:hAnsi="ADLaM Display" w:cs="ADLaM Display"/>
+          <w:sz w:val="24"/>
+          <w:szCs w:val="24"/>
+        </w:rPr>
+        <w:t>.</w:t>
+      </w:r>
+    </w:p>
+    <w:p>
+      <w:pPr>
+        <w:pStyle w:val="Lijstalinea"/>
+        <w:jc w:val="center"/>
+        <w:rPr>
+          <w:rFonts w:ascii="ADLaM Display" w:hAnsi="ADLaM Display" w:cs="ADLaM Display"/>
+          <w:sz w:val="24"/>
+          <w:szCs w:val="24"/>
+        </w:rPr>
+      </w:pPr>
+      <w:r>
+        <w:rPr>
+          <w:rFonts w:ascii="ADLaM Display" w:hAnsi="ADLaM Display" w:cs="ADLaM Display"/>
+          <w:sz w:val="24"/>
+          <w:szCs w:val="24"/>
+        </w:rPr>
+        <w:t>In de project detail pagina komt dan ook een knop waarmee het debetrevende project bezocht, bekeken en gebruikt kan worden.</w:t>
+      </w:r>
+    </w:p>
+    <w:p>
+      <w:pPr>
+        <w:pStyle w:val="Lijstalinea"/>
+        <w:jc w:val="center"/>
+        <w:rPr>
+          <w:rFonts w:ascii="ADLaM Display" w:hAnsi="ADLaM Display" w:cs="ADLaM Display"/>
+          <w:sz w:val="24"/>
+          <w:szCs w:val="24"/>
+        </w:rPr>
+      </w:pPr>
+      <w:r>
+        <w:rPr>
+          <w:rFonts w:ascii="ADLaM Display" w:hAnsi="ADLaM Display" w:cs="ADLaM Display"/>
+          <w:sz w:val="24"/>
+          <w:szCs w:val="24"/>
+        </w:rPr>
+        <w:t>Ook komt er op deze pagina een kleine image gallery met fotos en een gif van het project waar door heen gekeken kan worden.</w:t>
       </w:r>
     </w:p>
     <w:p>
@@ -4605,6 +5001,7 @@
           <w:sz w:val="24"/>
           <w:szCs w:val="24"/>
         </w:rPr>
+        <w:lastRenderedPageBreak/>
         <w:t>W.I.P. (Work in Progress)</w:t>
       </w:r>
       <w:r>
@@ -4613,7 +5010,23 @@
           <w:sz w:val="24"/>
           <w:szCs w:val="24"/>
         </w:rPr>
-        <w:t>: Deze pagina toont lopende projecten en evenementen. De lay-out lijkt veel op die van de projectpagina, met mogelijk een knop om projecten naar de projectpagina te verplaatsen.</w:t>
+        <w:t xml:space="preserve">: </w:t>
+      </w:r>
+      <w:r>
+        <w:rPr>
+          <w:rFonts w:ascii="ADLaM Display" w:hAnsi="ADLaM Display" w:cs="ADLaM Display"/>
+          <w:sz w:val="24"/>
+          <w:szCs w:val="24"/>
+        </w:rPr>
+        <w:t>De WIP pagina zal projecten</w:t>
+      </w:r>
+      <w:r>
+        <w:rPr>
+          <w:rFonts w:ascii="ADLaM Display" w:hAnsi="ADLaM Display" w:cs="ADLaM Display"/>
+          <w:sz w:val="24"/>
+          <w:szCs w:val="24"/>
+        </w:rPr>
+        <w:t xml:space="preserve"> bevatten die nog niet afzijn of waar nog aan begonnen moet worden. De rest van deze paginas zullen dezelfde layout en functies hebben van de projecten paginas.</w:t>
       </w:r>
     </w:p>
     <w:p>
@@ -4652,7 +5065,34 @@
           <w:sz w:val="24"/>
           <w:szCs w:val="24"/>
         </w:rPr>
-        <w:t>: Deze pagina wordt overzichtelijker en gebruiksvriendelijker, met een verbeterde UI.</w:t>
+        <w:t xml:space="preserve">: </w:t>
+      </w:r>
+      <w:r>
+        <w:rPr>
+          <w:rFonts w:ascii="ADLaM Display" w:hAnsi="ADLaM Display" w:cs="ADLaM Display"/>
+          <w:sz w:val="24"/>
+          <w:szCs w:val="24"/>
+        </w:rPr>
+        <w:t>De contact pagina gaat opgedeeld worden in 2 delen (links en rechts) met een email form waarmee makkelijk emails naar mij verstuurd zouden kunnen worden en een heleboel icons van sociale media platformen waar ik gebruik van maak.</w:t>
+      </w:r>
+    </w:p>
+    <w:p>
+      <w:pPr>
+        <w:pStyle w:val="Lijstalinea"/>
+        <w:jc w:val="center"/>
+        <w:rPr>
+          <w:rFonts w:ascii="ADLaM Display" w:hAnsi="ADLaM Display" w:cs="ADLaM Display"/>
+          <w:sz w:val="24"/>
+          <w:szCs w:val="24"/>
+        </w:rPr>
+      </w:pPr>
+      <w:r>
+        <w:rPr>
+          <w:rFonts w:ascii="ADLaM Display" w:hAnsi="ADLaM Display" w:cs="ADLaM Display"/>
+          <w:sz w:val="24"/>
+          <w:szCs w:val="24"/>
+        </w:rPr>
+        <w:t>Wanneer er over 1 van de 2 delen heen gehoverd wordt onthoud de pagina dit en vervaagd de andere kant zodat de aandacht duidelijk op de op dat moment gebruikte kant kan blijven.</w:t>
       </w:r>
     </w:p>
     <w:p>
@@ -4699,7 +5139,7 @@
           <w:sz w:val="24"/>
           <w:szCs w:val="24"/>
         </w:rPr>
-        <w:t>Tot slot zal ik een responsief ontwerp voor het portfolio maken en uitwerken, zodat het op verschillende apparaten goed functioneert.</w:t>
+        <w:t>Tot slot zal er een responsive design gemaakt worden voor alle paginas waaronder de paginas die alleen door admins gebruikt kunnen worden, zodat de hele website op ieder platform dezelfde experience kan brengen.</w:t>
       </w:r>
     </w:p>
     <w:p>
@@ -4719,7 +5159,6 @@
           <w:sz w:val="36"/>
           <w:szCs w:val="36"/>
         </w:rPr>
-        <w:lastRenderedPageBreak/>
         <w:t>Praktijkcase: Het ontwikkelen.</w:t>
       </w:r>
       <w:bookmarkEnd w:id="13"/>
@@ -4750,6 +5189,58 @@
         </w:rPr>
         <w:t>Voor het ontwikkelen van het project is er gekozen voor een stapgeweisde methode.</w:t>
       </w:r>
+      <w:r>
+        <w:rPr>
+          <w:rFonts w:ascii="ADLaM Display" w:hAnsi="ADLaM Display" w:cs="ADLaM Display"/>
+          <w:sz w:val="24"/>
+          <w:szCs w:val="24"/>
+        </w:rPr>
+        <w:t xml:space="preserve"> Deze keuze is gemaakt omdat dit voor mij het beste zal werken en er geen </w:t>
+      </w:r>
+      <w:r>
+        <w:rPr>
+          <w:rFonts w:ascii="ADLaM Display" w:hAnsi="ADLaM Display" w:cs="ADLaM Display"/>
+          <w:sz w:val="24"/>
+          <w:szCs w:val="24"/>
+        </w:rPr>
+        <w:t>overlaps kwamen en dat er verschillende paginas half afwaren voordat er aan een andere begonnen was.</w:t>
+      </w:r>
+    </w:p>
+    <w:p>
+      <w:pPr>
+        <w:jc w:val="center"/>
+        <w:rPr>
+          <w:rFonts w:ascii="ADLaM Display" w:hAnsi="ADLaM Display" w:cs="ADLaM Display"/>
+          <w:sz w:val="24"/>
+          <w:szCs w:val="24"/>
+        </w:rPr>
+      </w:pPr>
+      <w:r>
+        <w:rPr>
+          <w:rFonts w:ascii="ADLaM Display" w:hAnsi="ADLaM Display" w:cs="ADLaM Display"/>
+          <w:sz w:val="24"/>
+          <w:szCs w:val="24"/>
+        </w:rPr>
+        <w:t xml:space="preserve">Voordat we bij de eerste pagina uitleg uitkomen was er een klein probleempje met een functie voor de website. Een back knop op paginas waar dit nodig was werkte niet op de 4 paginas maar dit </w:t>
+      </w:r>
+      <w:r>
+        <w:rPr>
+          <w:rFonts w:ascii="ADLaM Display" w:hAnsi="ADLaM Display" w:cs="ADLaM Display"/>
+          <w:sz w:val="24"/>
+          <w:szCs w:val="24"/>
+        </w:rPr>
+        <w:t>was een probleem met het koppelen van de css stylesheets en was makkelijk opgelost na een korte debugging fase.</w:t>
+      </w:r>
+    </w:p>
+    <w:p>
+      <w:pPr>
+        <w:jc w:val="center"/>
+        <w:rPr>
+          <w:rFonts w:ascii="ADLaM Display" w:hAnsi="ADLaM Display" w:cs="ADLaM Display"/>
+          <w:sz w:val="24"/>
+          <w:szCs w:val="24"/>
+        </w:rPr>
+      </w:pPr>
     </w:p>
     <w:p>
       <w:pPr>
@@ -4768,7 +5259,7 @@
         </w:rPr>
         <w:t xml:space="preserve">De eerste pagina van het project is een boot-up met sterke inspiratie van oude computers, de inspiratie hiervan komt van een </w:t>
       </w:r>
-      <w:hyperlink r:id="rId17" w:history="1">
+      <w:hyperlink r:id="rId19" w:history="1">
         <w:r>
           <w:rPr>
             <w:rStyle w:val="Hyperlink"/>
@@ -4787,7 +5278,7 @@
         </w:rPr>
         <w:t xml:space="preserve"> gemaakt door </w:t>
       </w:r>
-      <w:hyperlink r:id="rId18" w:history="1">
+      <w:hyperlink r:id="rId20" w:history="1">
         <w:r>
           <w:rPr>
             <w:rStyle w:val="Hyperlink"/>
@@ -4822,24 +5313,25 @@
           <w:sz w:val="24"/>
           <w:szCs w:val="24"/>
         </w:rPr>
-        <w:t>Met zijn code als referentie is het me gelukt om een bootscherm te maken met custom tekst (zie foto).</w:t>
-      </w:r>
-    </w:p>
-    <w:p>
-      <w:pPr>
-        <w:jc w:val="center"/>
-        <w:rPr>
-          <w:rFonts w:ascii="ADLaM Display" w:hAnsi="ADLaM Display" w:cs="ADLaM Display"/>
-          <w:sz w:val="24"/>
-          <w:szCs w:val="24"/>
-        </w:rPr>
-      </w:pPr>
-      <w:r>
-        <w:rPr>
-          <w:rFonts w:ascii="ADLaM Display" w:hAnsi="ADLaM Display" w:cs="ADLaM Display"/>
-          <w:sz w:val="24"/>
-          <w:szCs w:val="24"/>
-        </w:rPr>
+        <w:t>Met zijn code als referentie is hetgelukt om een bootscherm te maken met custom tekst (zie foto).</w:t>
+      </w:r>
+    </w:p>
+    <w:p>
+      <w:pPr>
+        <w:jc w:val="center"/>
+        <w:rPr>
+          <w:rFonts w:ascii="ADLaM Display" w:hAnsi="ADLaM Display" w:cs="ADLaM Display"/>
+          <w:sz w:val="24"/>
+          <w:szCs w:val="24"/>
+        </w:rPr>
+      </w:pPr>
+      <w:r>
+        <w:rPr>
+          <w:rFonts w:ascii="ADLaM Display" w:hAnsi="ADLaM Display" w:cs="ADLaM Display"/>
+          <w:sz w:val="24"/>
+          <w:szCs w:val="24"/>
+        </w:rPr>
+        <w:lastRenderedPageBreak/>
         <w:drawing>
           <wp:anchor distT="0" distB="0" distL="114300" distR="114300" simplePos="0" relativeHeight="251662848" behindDoc="1" locked="0" layoutInCell="1" allowOverlap="1" wp14:anchorId="40A9D486" wp14:editId="1BED6B51">
             <wp:simplePos x="0" y="0"/>
@@ -4889,7 +5381,7 @@
                     <pic:cNvPicPr/>
                   </pic:nvPicPr>
                   <pic:blipFill>
-                    <a:blip r:embed="rId19" cstate="print">
+                    <a:blip r:embed="rId21" cstate="print">
                       <a:extLst>
                         <a:ext uri="{28A0092B-C50C-407E-A947-70E740481C1C}">
                           <a14:useLocalDpi xmlns:a14="http://schemas.microsoft.com/office/drawing/2010/main" val="0"/>
@@ -5046,7 +5538,7 @@
                     <pic:cNvPicPr/>
                   </pic:nvPicPr>
                   <pic:blipFill>
-                    <a:blip r:embed="rId20" cstate="print">
+                    <a:blip r:embed="rId22" cstate="print">
                       <a:extLst>
                         <a:ext uri="{28A0092B-C50C-407E-A947-70E740481C1C}">
                           <a14:useLocalDpi xmlns:a14="http://schemas.microsoft.com/office/drawing/2010/main" val="0"/>
@@ -5149,14 +5641,6 @@
           <w:szCs w:val="24"/>
         </w:rPr>
         <w:br/>
-      </w:r>
-      <w:r>
-        <w:rPr>
-          <w:rFonts w:ascii="ADLaM Display" w:hAnsi="ADLaM Display" w:cs="ADLaM Display"/>
-          <w:sz w:val="24"/>
-          <w:szCs w:val="24"/>
-        </w:rPr>
-        <w:lastRenderedPageBreak/>
         <w:t>Dit was vrij simpel opgelost door een aparte css class aantemaken die specifiek doorgeeft dat ze de goeie font moeten hebben.</w:t>
       </w:r>
     </w:p>
@@ -5271,6 +5755,7 @@
           <w:sz w:val="24"/>
           <w:szCs w:val="24"/>
         </w:rPr>
+        <w:lastRenderedPageBreak/>
         <w:drawing>
           <wp:anchor distT="0" distB="0" distL="114300" distR="114300" simplePos="0" relativeHeight="251665920" behindDoc="1" locked="0" layoutInCell="1" allowOverlap="1" wp14:anchorId="1B96EE0B" wp14:editId="55DA2BC0">
             <wp:simplePos x="0" y="0"/>
@@ -5305,7 +5790,7 @@
                     <pic:cNvPicPr/>
                   </pic:nvPicPr>
                   <pic:blipFill>
-                    <a:blip r:embed="rId21" cstate="print">
+                    <a:blip r:embed="rId23" cstate="print">
                       <a:extLst>
                         <a:ext uri="{28A0092B-C50C-407E-A947-70E740481C1C}">
                           <a14:useLocalDpi xmlns:a14="http://schemas.microsoft.com/office/drawing/2010/main" val="0"/>
@@ -5547,7 +6032,7 @@
         </w:rPr>
         <w:t xml:space="preserve">Nou in eerste instantie was er een package die ik gevonden had die helaas niet de modules had waar ik gebruik van wou maken, maar na toch nog verder gezocht te hebben kwam ik bij </w:t>
       </w:r>
-      <w:hyperlink r:id="rId22" w:history="1">
+      <w:hyperlink r:id="rId24" w:history="1">
         <w:r>
           <w:rPr>
             <w:rStyle w:val="Hyperlink"/>
@@ -5600,86 +6085,86 @@
           <w:sz w:val="24"/>
           <w:szCs w:val="24"/>
         </w:rPr>
+        <w:t>Het tweede probleem was bij het feit dat er een</w:t>
+      </w:r>
+      <w:r>
+        <w:rPr>
+          <w:rFonts w:ascii="ADLaM Display" w:hAnsi="ADLaM Display" w:cs="ADLaM Display"/>
+          <w:sz w:val="24"/>
+          <w:szCs w:val="24"/>
+        </w:rPr>
+        <w:t xml:space="preserve"> foto</w:t>
+      </w:r>
+      <w:r>
+        <w:rPr>
+          <w:rFonts w:ascii="ADLaM Display" w:hAnsi="ADLaM Display" w:cs="ADLaM Display"/>
+          <w:sz w:val="24"/>
+          <w:szCs w:val="24"/>
+        </w:rPr>
+        <w:t xml:space="preserve"> vervangen moest worden terwijl </w:t>
+      </w:r>
+      <w:r>
+        <w:rPr>
+          <w:rFonts w:ascii="ADLaM Display" w:hAnsi="ADLaM Display" w:cs="ADLaM Display"/>
+          <w:sz w:val="24"/>
+          <w:szCs w:val="24"/>
+        </w:rPr>
+        <w:t>de tekst aan het typen was.</w:t>
+      </w:r>
+    </w:p>
+    <w:p>
+      <w:pPr>
+        <w:jc w:val="center"/>
+        <w:rPr>
+          <w:rFonts w:ascii="ADLaM Display" w:hAnsi="ADLaM Display" w:cs="ADLaM Display"/>
+          <w:sz w:val="24"/>
+          <w:szCs w:val="24"/>
+        </w:rPr>
+      </w:pPr>
+      <w:r>
+        <w:rPr>
+          <w:rFonts w:ascii="ADLaM Display" w:hAnsi="ADLaM Display" w:cs="ADLaM Display"/>
+          <w:sz w:val="24"/>
+          <w:szCs w:val="24"/>
+        </w:rPr>
+        <w:t>Eerst was het dat de fotos bleven veranderen, toen dat de images veranderde wanneer de tekst aan het ‘verwijderen’ was.</w:t>
+      </w:r>
+    </w:p>
+    <w:p>
+      <w:pPr>
+        <w:jc w:val="center"/>
+        <w:rPr>
+          <w:rFonts w:ascii="ADLaM Display" w:hAnsi="ADLaM Display" w:cs="ADLaM Display"/>
+          <w:sz w:val="24"/>
+          <w:szCs w:val="24"/>
+        </w:rPr>
+      </w:pPr>
+      <w:r>
+        <w:rPr>
+          <w:rFonts w:ascii="ADLaM Display" w:hAnsi="ADLaM Display" w:cs="ADLaM Display"/>
+          <w:sz w:val="24"/>
+          <w:szCs w:val="24"/>
+        </w:rPr>
+        <w:t>Gelukkig was er nog 1 functie die toegevoegd moest worden en dat zijn de soundeffects voor wanneer de tekst uitgetypt wordt, dezelfde problemen als die aanwezig waren bij de fotos waren hier wederom aanwezig maar dezelfde oplossing werkte hier ook.</w:t>
+      </w:r>
+    </w:p>
+    <w:p>
+      <w:pPr>
+        <w:jc w:val="center"/>
+        <w:rPr>
+          <w:rFonts w:ascii="ADLaM Display" w:hAnsi="ADLaM Display" w:cs="ADLaM Display"/>
+          <w:sz w:val="24"/>
+          <w:szCs w:val="24"/>
+        </w:rPr>
+      </w:pPr>
+      <w:r>
+        <w:rPr>
+          <w:rFonts w:ascii="ADLaM Display" w:hAnsi="ADLaM Display" w:cs="ADLaM Display"/>
+          <w:sz w:val="24"/>
+          <w:szCs w:val="24"/>
+          <w:highlight w:val="yellow"/>
+        </w:rPr>
         <w:lastRenderedPageBreak/>
-        <w:t>Het tweede probleem was bij het feit dat er een</w:t>
-      </w:r>
-      <w:r>
-        <w:rPr>
-          <w:rFonts w:ascii="ADLaM Display" w:hAnsi="ADLaM Display" w:cs="ADLaM Display"/>
-          <w:sz w:val="24"/>
-          <w:szCs w:val="24"/>
-        </w:rPr>
-        <w:t xml:space="preserve"> foto</w:t>
-      </w:r>
-      <w:r>
-        <w:rPr>
-          <w:rFonts w:ascii="ADLaM Display" w:hAnsi="ADLaM Display" w:cs="ADLaM Display"/>
-          <w:sz w:val="24"/>
-          <w:szCs w:val="24"/>
-        </w:rPr>
-        <w:t xml:space="preserve"> vervangen moest worden terwijl </w:t>
-      </w:r>
-      <w:r>
-        <w:rPr>
-          <w:rFonts w:ascii="ADLaM Display" w:hAnsi="ADLaM Display" w:cs="ADLaM Display"/>
-          <w:sz w:val="24"/>
-          <w:szCs w:val="24"/>
-        </w:rPr>
-        <w:t>de tekst aan het typen was.</w:t>
-      </w:r>
-    </w:p>
-    <w:p>
-      <w:pPr>
-        <w:jc w:val="center"/>
-        <w:rPr>
-          <w:rFonts w:ascii="ADLaM Display" w:hAnsi="ADLaM Display" w:cs="ADLaM Display"/>
-          <w:sz w:val="24"/>
-          <w:szCs w:val="24"/>
-        </w:rPr>
-      </w:pPr>
-      <w:r>
-        <w:rPr>
-          <w:rFonts w:ascii="ADLaM Display" w:hAnsi="ADLaM Display" w:cs="ADLaM Display"/>
-          <w:sz w:val="24"/>
-          <w:szCs w:val="24"/>
-        </w:rPr>
-        <w:t>Eerst was het dat de fotos bleven veranderen, toen dat de images veranderde wanneer de tekst aan het ‘verwijderen’ was.</w:t>
-      </w:r>
-    </w:p>
-    <w:p>
-      <w:pPr>
-        <w:jc w:val="center"/>
-        <w:rPr>
-          <w:rFonts w:ascii="ADLaM Display" w:hAnsi="ADLaM Display" w:cs="ADLaM Display"/>
-          <w:sz w:val="24"/>
-          <w:szCs w:val="24"/>
-        </w:rPr>
-      </w:pPr>
-      <w:r>
-        <w:rPr>
-          <w:rFonts w:ascii="ADLaM Display" w:hAnsi="ADLaM Display" w:cs="ADLaM Display"/>
-          <w:sz w:val="24"/>
-          <w:szCs w:val="24"/>
-        </w:rPr>
-        <w:t>Gelukkig was er nog 1 functie die toegevoegd moest worden en dat zijn de soundeffects voor wanneer de tekst uitgetypt wordt, dezelfde problemen als die aanwezig waren bij de fotos waren hier wederom aanwezig maar dezelfde oplossing werkte hier ook.</w:t>
-      </w:r>
-    </w:p>
-    <w:p>
-      <w:pPr>
-        <w:jc w:val="center"/>
-        <w:rPr>
-          <w:rFonts w:ascii="ADLaM Display" w:hAnsi="ADLaM Display" w:cs="ADLaM Display"/>
-          <w:sz w:val="24"/>
-          <w:szCs w:val="24"/>
-        </w:rPr>
-      </w:pPr>
-      <w:r>
-        <w:rPr>
-          <w:rFonts w:ascii="ADLaM Display" w:hAnsi="ADLaM Display" w:cs="ADLaM Display"/>
-          <w:sz w:val="24"/>
-          <w:szCs w:val="24"/>
-          <w:highlight w:val="yellow"/>
-        </w:rPr>
         <w:t>Na de functionaliteit was de styling aan de beurt.</w:t>
       </w:r>
     </w:p>
@@ -5692,21 +6177,23 @@
           <w:szCs w:val="24"/>
         </w:rPr>
       </w:pPr>
-      <w:r>
-        <w:rPr>
-          <w:rFonts w:ascii="ADLaM Display" w:hAnsi="ADLaM Display" w:cs="ADLaM Display"/>
-          <w:sz w:val="24"/>
-          <w:szCs w:val="24"/>
-        </w:rPr>
-        <w:t>Tijdens het onwikkelen van het stageproject liep ik tegen meerdere problemen aan zoals een paar van de volgende dingen;</w:t>
-      </w:r>
-      <w:r>
-        <w:rPr>
-          <w:rFonts w:ascii="ADLaM Display" w:hAnsi="ADLaM Display" w:cs="ADLaM Display"/>
-          <w:sz w:val="24"/>
-          <w:szCs w:val="24"/>
-        </w:rPr>
-        <w:br/>
+    </w:p>
+    <w:p>
+      <w:pPr>
+        <w:jc w:val="center"/>
+        <w:rPr>
+          <w:rFonts w:ascii="ADLaM Display" w:hAnsi="ADLaM Display" w:cs="ADLaM Display"/>
+          <w:sz w:val="24"/>
+          <w:szCs w:val="24"/>
+        </w:rPr>
+      </w:pPr>
+      <w:r>
+        <w:rPr>
+          <w:rFonts w:ascii="ADLaM Display" w:hAnsi="ADLaM Display" w:cs="ADLaM Display"/>
+          <w:sz w:val="24"/>
+          <w:szCs w:val="24"/>
+        </w:rPr>
+        <w:t>Na het maken van de about me pagina was de projecten paginas aan de beurt, het gaat hier dan om 3 verschillende pagina’s;</w:t>
       </w:r>
     </w:p>
     <w:p>
@@ -5714,133 +6201,458 @@
         <w:pStyle w:val="Lijstalinea"/>
         <w:numPr>
           <w:ilvl w:val="0"/>
-          <w:numId w:val="4"/>
+          <w:numId w:val="12"/>
         </w:numPr>
         <w:jc w:val="center"/>
         <w:rPr>
           <w:rFonts w:ascii="ADLaM Display" w:hAnsi="ADLaM Display" w:cs="ADLaM Display"/>
           <w:sz w:val="24"/>
           <w:szCs w:val="24"/>
-          <w:highlight w:val="green"/>
-        </w:rPr>
-      </w:pPr>
-      <w:r>
-        <w:rPr>
-          <w:rFonts w:ascii="ADLaM Display" w:hAnsi="ADLaM Display" w:cs="ADLaM Display"/>
-          <w:sz w:val="24"/>
-          <w:szCs w:val="24"/>
-          <w:highlight w:val="green"/>
-        </w:rPr>
-        <w:t>Na het verwijderen van een project de pagina werdt gelijk weer terug gestuurd naar een 404 van dezelfde project pagina.</w:t>
-      </w:r>
-      <w:r>
-        <w:rPr>
-          <w:rFonts w:ascii="ADLaM Display" w:hAnsi="ADLaM Display" w:cs="ADLaM Display"/>
-          <w:sz w:val="24"/>
-          <w:szCs w:val="24"/>
-          <w:highlight w:val="green"/>
-        </w:rPr>
-        <w:br/>
-        <w:t>Echter heb ik dit opgelost door het vragen van hulp van 2 collegas.</w:t>
-      </w:r>
-    </w:p>
-    <w:p>
-      <w:pPr>
-        <w:pStyle w:val="Lijstalinea"/>
-        <w:jc w:val="center"/>
-        <w:rPr>
-          <w:rFonts w:ascii="ADLaM Display" w:hAnsi="ADLaM Display" w:cs="ADLaM Display"/>
-          <w:sz w:val="24"/>
-          <w:szCs w:val="24"/>
-        </w:rPr>
-      </w:pPr>
+        </w:rPr>
+      </w:pPr>
+      <w:r>
+        <w:rPr>
+          <w:rFonts w:ascii="ADLaM Display" w:hAnsi="ADLaM Display" w:cs="ADLaM Display"/>
+          <w:sz w:val="24"/>
+          <w:szCs w:val="24"/>
+        </w:rPr>
+        <w:t>De projecten pagina zelf waar alle toegevoegde projecten komen te staan.</w:t>
+      </w:r>
     </w:p>
     <w:p>
       <w:pPr>
         <w:pStyle w:val="Lijstalinea"/>
         <w:numPr>
           <w:ilvl w:val="0"/>
-          <w:numId w:val="4"/>
+          <w:numId w:val="12"/>
         </w:numPr>
         <w:jc w:val="center"/>
         <w:rPr>
           <w:rFonts w:ascii="ADLaM Display" w:hAnsi="ADLaM Display" w:cs="ADLaM Display"/>
           <w:sz w:val="24"/>
           <w:szCs w:val="24"/>
-          <w:highlight w:val="green"/>
-        </w:rPr>
-      </w:pPr>
-      <w:r>
-        <w:rPr>
-          <w:rFonts w:ascii="ADLaM Display" w:hAnsi="ADLaM Display" w:cs="ADLaM Display"/>
-          <w:sz w:val="24"/>
-          <w:szCs w:val="24"/>
-          <w:highlight w:val="green"/>
-        </w:rPr>
-        <w:t>De delete knop bij de projects.$id.tsx file bleef staan ookal was de user ingelogd, dit was opgelost met een kleine aanpassing in de sessions.tsx file.</w:t>
-      </w:r>
-    </w:p>
-    <w:p>
-      <w:pPr>
-        <w:pStyle w:val="Lijstalinea"/>
-        <w:jc w:val="center"/>
-        <w:rPr>
-          <w:rFonts w:ascii="ADLaM Display" w:hAnsi="ADLaM Display" w:cs="ADLaM Display"/>
-          <w:sz w:val="24"/>
-          <w:szCs w:val="24"/>
-        </w:rPr>
-      </w:pPr>
+        </w:rPr>
+      </w:pPr>
+      <w:r>
+        <w:rPr>
+          <w:rFonts w:ascii="ADLaM Display" w:hAnsi="ADLaM Display" w:cs="ADLaM Display"/>
+          <w:sz w:val="24"/>
+          <w:szCs w:val="24"/>
+        </w:rPr>
+        <w:t>De pagina voor het toevoegen van projecten.</w:t>
+      </w:r>
     </w:p>
     <w:p>
       <w:pPr>
         <w:pStyle w:val="Lijstalinea"/>
         <w:numPr>
           <w:ilvl w:val="0"/>
-          <w:numId w:val="4"/>
+          <w:numId w:val="12"/>
         </w:numPr>
         <w:jc w:val="center"/>
         <w:rPr>
           <w:rFonts w:ascii="ADLaM Display" w:hAnsi="ADLaM Display" w:cs="ADLaM Display"/>
           <w:sz w:val="24"/>
           <w:szCs w:val="24"/>
-          <w:highlight w:val="green"/>
-        </w:rPr>
-      </w:pPr>
-      <w:r>
-        <w:rPr>
-          <w:rFonts w:ascii="ADLaM Display" w:hAnsi="ADLaM Display" w:cs="ADLaM Display"/>
-          <w:sz w:val="24"/>
-          <w:szCs w:val="24"/>
-          <w:highlight w:val="green"/>
-        </w:rPr>
-        <w:t>Ik heb een back knop toegevoegd aan het root bestand deze zou je dus terug moeten sturen naar de vorig bezochte</w:t>
-      </w:r>
-      <w:r>
-        <w:rPr>
-          <w:rFonts w:ascii="ADLaM Display" w:hAnsi="ADLaM Display" w:cs="ADLaM Display"/>
-          <w:sz w:val="24"/>
-          <w:szCs w:val="24"/>
-          <w:highlight w:val="green"/>
-        </w:rPr>
-        <w:t xml:space="preserve"> </w:t>
-      </w:r>
-      <w:r>
-        <w:rPr>
-          <w:rFonts w:ascii="ADLaM Display" w:hAnsi="ADLaM Display" w:cs="ADLaM Display"/>
-          <w:sz w:val="24"/>
-          <w:szCs w:val="24"/>
-          <w:highlight w:val="green"/>
-        </w:rPr>
-        <w:t>webpagina, echter werkt deze niet bij de projects en wip paginas.</w:t>
-      </w:r>
-      <w:r>
-        <w:rPr>
-          <w:rFonts w:ascii="ADLaM Display" w:hAnsi="ADLaM Display" w:cs="ADLaM Display"/>
-          <w:sz w:val="24"/>
-          <w:szCs w:val="24"/>
-          <w:highlight w:val="green"/>
-        </w:rPr>
-        <w:t xml:space="preserve"> Dit was echter ook vrij simpel om op te lossen aangezien er een probleem was met de linking van de css stylesheet in deze files.</w:t>
+        </w:rPr>
+      </w:pPr>
+      <w:r>
+        <w:rPr>
+          <w:rFonts w:ascii="ADLaM Display" w:hAnsi="ADLaM Display" w:cs="ADLaM Display"/>
+          <w:sz w:val="24"/>
+          <w:szCs w:val="24"/>
+        </w:rPr>
+        <w:t>De pagina met de details van het geselecteerde project.</w:t>
+      </w:r>
+    </w:p>
+    <w:p>
+      <w:pPr>
+        <w:jc w:val="center"/>
+        <w:rPr>
+          <w:rFonts w:ascii="ADLaM Display" w:hAnsi="ADLaM Display" w:cs="ADLaM Display"/>
+          <w:sz w:val="24"/>
+          <w:szCs w:val="24"/>
+        </w:rPr>
+      </w:pPr>
+      <w:r>
+        <w:rPr>
+          <w:rFonts w:ascii="ADLaM Display" w:hAnsi="ADLaM Display" w:cs="ADLaM Display"/>
+          <w:sz w:val="24"/>
+          <w:szCs w:val="24"/>
+        </w:rPr>
+        <w:t>De pagina waar de projecten zelf op komen te staan blijft simpel, rijen van 3 projecten en zodra er 3 op 1 rij staan zal het volgende project op de rij hieronder komen te staan. Ook bevat deze pagina een koptekst met ‘Projects’ omdat er later nog een pagina bij komt die exact hetzelfde is maar met een ander doeleinde.</w:t>
+      </w:r>
+    </w:p>
+    <w:p>
+      <w:pPr>
+        <w:jc w:val="center"/>
+        <w:rPr>
+          <w:rFonts w:ascii="ADLaM Display" w:hAnsi="ADLaM Display" w:cs="ADLaM Display"/>
+          <w:sz w:val="24"/>
+          <w:szCs w:val="24"/>
+        </w:rPr>
+      </w:pPr>
+    </w:p>
+    <w:p>
+      <w:pPr>
+        <w:jc w:val="center"/>
+        <w:rPr>
+          <w:rFonts w:ascii="ADLaM Display" w:hAnsi="ADLaM Display" w:cs="ADLaM Display"/>
+          <w:sz w:val="24"/>
+          <w:szCs w:val="24"/>
+        </w:rPr>
+      </w:pPr>
+      <w:r>
+        <w:rPr>
+          <w:rFonts w:ascii="ADLaM Display" w:hAnsi="ADLaM Display" w:cs="ADLaM Display"/>
+          <w:sz w:val="24"/>
+          <w:szCs w:val="24"/>
+        </w:rPr>
+        <w:t xml:space="preserve">De pagina voor het toevoegen van projecten is vrij simpel aangezien dit alleen maar gebruikt zal worden door admin gebruikers, deze pagina bevat een form waar er een paar dingen aan een project toegevoegd moet worden; </w:t>
+      </w:r>
+    </w:p>
+    <w:p>
+      <w:pPr>
+        <w:pStyle w:val="Lijstalinea"/>
+        <w:numPr>
+          <w:ilvl w:val="0"/>
+          <w:numId w:val="13"/>
+        </w:numPr>
+        <w:jc w:val="center"/>
+        <w:rPr>
+          <w:rFonts w:ascii="ADLaM Display" w:hAnsi="ADLaM Display" w:cs="ADLaM Display"/>
+          <w:sz w:val="24"/>
+          <w:szCs w:val="24"/>
+        </w:rPr>
+      </w:pPr>
+      <w:r>
+        <w:rPr>
+          <w:rFonts w:ascii="ADLaM Display" w:hAnsi="ADLaM Display" w:cs="ADLaM Display"/>
+          <w:sz w:val="24"/>
+          <w:szCs w:val="24"/>
+        </w:rPr>
+        <w:t>De naam van het project.</w:t>
+      </w:r>
+    </w:p>
+    <w:p>
+      <w:pPr>
+        <w:pStyle w:val="Lijstalinea"/>
+        <w:numPr>
+          <w:ilvl w:val="0"/>
+          <w:numId w:val="13"/>
+        </w:numPr>
+        <w:jc w:val="center"/>
+        <w:rPr>
+          <w:rFonts w:ascii="ADLaM Display" w:hAnsi="ADLaM Display" w:cs="ADLaM Display"/>
+          <w:sz w:val="24"/>
+          <w:szCs w:val="24"/>
+        </w:rPr>
+      </w:pPr>
+      <w:r>
+        <w:rPr>
+          <w:rFonts w:ascii="ADLaM Display" w:hAnsi="ADLaM Display" w:cs="ADLaM Display"/>
+          <w:sz w:val="24"/>
+          <w:szCs w:val="24"/>
+        </w:rPr>
+        <w:t>De categorie waar het project binnen valt.</w:t>
+      </w:r>
+    </w:p>
+    <w:p>
+      <w:pPr>
+        <w:pStyle w:val="Lijstalinea"/>
+        <w:numPr>
+          <w:ilvl w:val="0"/>
+          <w:numId w:val="13"/>
+        </w:numPr>
+        <w:jc w:val="center"/>
+        <w:rPr>
+          <w:rFonts w:ascii="ADLaM Display" w:hAnsi="ADLaM Display" w:cs="ADLaM Display"/>
+          <w:sz w:val="24"/>
+          <w:szCs w:val="24"/>
+        </w:rPr>
+      </w:pPr>
+      <w:r>
+        <w:rPr>
+          <w:rFonts w:ascii="ADLaM Display" w:hAnsi="ADLaM Display" w:cs="ADLaM Display"/>
+          <w:sz w:val="24"/>
+          <w:szCs w:val="24"/>
+        </w:rPr>
+        <w:t>De beschrijving van het project.</w:t>
+      </w:r>
+    </w:p>
+    <w:p>
+      <w:pPr>
+        <w:pStyle w:val="Lijstalinea"/>
+        <w:numPr>
+          <w:ilvl w:val="0"/>
+          <w:numId w:val="13"/>
+        </w:numPr>
+        <w:jc w:val="center"/>
+        <w:rPr>
+          <w:rFonts w:ascii="ADLaM Display" w:hAnsi="ADLaM Display" w:cs="ADLaM Display"/>
+          <w:sz w:val="24"/>
+          <w:szCs w:val="24"/>
+        </w:rPr>
+      </w:pPr>
+      <w:r>
+        <w:rPr>
+          <w:rFonts w:ascii="ADLaM Display" w:hAnsi="ADLaM Display" w:cs="ADLaM Display"/>
+          <w:sz w:val="24"/>
+          <w:szCs w:val="24"/>
+        </w:rPr>
+        <w:t>Een cover image die op de projecten pagina zelf zou komen te staan.</w:t>
+      </w:r>
+    </w:p>
+    <w:p>
+      <w:pPr>
+        <w:pStyle w:val="Lijstalinea"/>
+        <w:numPr>
+          <w:ilvl w:val="0"/>
+          <w:numId w:val="13"/>
+        </w:numPr>
+        <w:jc w:val="center"/>
+        <w:rPr>
+          <w:rFonts w:ascii="ADLaM Display" w:hAnsi="ADLaM Display" w:cs="ADLaM Display"/>
+          <w:sz w:val="24"/>
+          <w:szCs w:val="24"/>
+        </w:rPr>
+      </w:pPr>
+      <w:r>
+        <w:rPr>
+          <w:rFonts w:ascii="ADLaM Display" w:hAnsi="ADLaM Display" w:cs="ADLaM Display"/>
+          <w:sz w:val="24"/>
+          <w:szCs w:val="24"/>
+        </w:rPr>
+        <w:t xml:space="preserve">Een gif die als eerste getoont zal worden </w:t>
+      </w:r>
+      <w:r>
+        <w:rPr>
+          <w:rFonts w:ascii="ADLaM Display" w:hAnsi="ADLaM Display" w:cs="ADLaM Display"/>
+          <w:sz w:val="24"/>
+          <w:szCs w:val="24"/>
+        </w:rPr>
+        <w:t>in de image gallery op de project detail pagina.</w:t>
+      </w:r>
+    </w:p>
+    <w:p>
+      <w:pPr>
+        <w:pStyle w:val="Lijstalinea"/>
+        <w:numPr>
+          <w:ilvl w:val="0"/>
+          <w:numId w:val="13"/>
+        </w:numPr>
+        <w:jc w:val="center"/>
+        <w:rPr>
+          <w:rFonts w:ascii="ADLaM Display" w:hAnsi="ADLaM Display" w:cs="ADLaM Display"/>
+          <w:sz w:val="24"/>
+          <w:szCs w:val="24"/>
+        </w:rPr>
+      </w:pPr>
+      <w:r>
+        <w:rPr>
+          <w:rFonts w:ascii="ADLaM Display" w:hAnsi="ADLaM Display" w:cs="ADLaM Display"/>
+          <w:sz w:val="24"/>
+          <w:szCs w:val="24"/>
+        </w:rPr>
+        <w:t>3 andere fotos die ook in de image gallery terecht zullen komen.</w:t>
+      </w:r>
+    </w:p>
+    <w:p>
+      <w:pPr>
+        <w:pStyle w:val="Lijstalinea"/>
+        <w:numPr>
+          <w:ilvl w:val="0"/>
+          <w:numId w:val="13"/>
+        </w:numPr>
+        <w:jc w:val="center"/>
+        <w:rPr>
+          <w:rFonts w:ascii="ADLaM Display" w:hAnsi="ADLaM Display" w:cs="ADLaM Display"/>
+          <w:sz w:val="24"/>
+          <w:szCs w:val="24"/>
+        </w:rPr>
+      </w:pPr>
+      <w:r>
+        <w:rPr>
+          <w:rFonts w:ascii="ADLaM Display" w:hAnsi="ADLaM Display" w:cs="ADLaM Display"/>
+          <w:sz w:val="24"/>
+          <w:szCs w:val="24"/>
+        </w:rPr>
+        <w:t>De path naar het project zodat het project ook bezocht en gebruikt kan worden.</w:t>
+      </w:r>
+    </w:p>
+    <w:p>
+      <w:pPr>
+        <w:pStyle w:val="Lijstalinea"/>
+        <w:jc w:val="center"/>
+        <w:rPr>
+          <w:rFonts w:ascii="ADLaM Display" w:hAnsi="ADLaM Display" w:cs="ADLaM Display"/>
+          <w:sz w:val="24"/>
+          <w:szCs w:val="24"/>
+        </w:rPr>
+      </w:pPr>
+      <w:r>
+        <w:rPr>
+          <w:rFonts w:ascii="ADLaM Display" w:hAnsi="ADLaM Display" w:cs="ADLaM Display"/>
+          <w:sz w:val="24"/>
+          <w:szCs w:val="24"/>
+        </w:rPr>
+        <w:t>Dit wordt allemaal opgeslagen in de database zodat de code zelf niet een grote rommel wordt met enorm veel paths voor de fotos etc.</w:t>
+      </w:r>
+    </w:p>
+    <w:p>
+      <w:pPr>
+        <w:pStyle w:val="Lijstalinea"/>
+        <w:jc w:val="center"/>
+        <w:rPr>
+          <w:rFonts w:ascii="ADLaM Display" w:hAnsi="ADLaM Display" w:cs="ADLaM Display"/>
+          <w:sz w:val="24"/>
+          <w:szCs w:val="24"/>
+        </w:rPr>
+      </w:pPr>
+    </w:p>
+    <w:p>
+      <w:pPr>
+        <w:pStyle w:val="Lijstalinea"/>
+        <w:jc w:val="center"/>
+        <w:rPr>
+          <w:rFonts w:ascii="ADLaM Display" w:hAnsi="ADLaM Display" w:cs="ADLaM Display"/>
+          <w:sz w:val="24"/>
+          <w:szCs w:val="24"/>
+        </w:rPr>
+      </w:pPr>
+      <w:r>
+        <w:rPr>
+          <w:rFonts w:ascii="ADLaM Display" w:hAnsi="ADLaM Display" w:cs="ADLaM Display"/>
+          <w:sz w:val="24"/>
+          <w:szCs w:val="24"/>
+        </w:rPr>
+        <w:t>Als laatste de project details pagina.</w:t>
+      </w:r>
+    </w:p>
+    <w:p>
+      <w:pPr>
+        <w:pStyle w:val="Lijstalinea"/>
+        <w:jc w:val="center"/>
+        <w:rPr>
+          <w:rFonts w:ascii="ADLaM Display" w:hAnsi="ADLaM Display" w:cs="ADLaM Display"/>
+          <w:sz w:val="24"/>
+          <w:szCs w:val="24"/>
+        </w:rPr>
+      </w:pPr>
+      <w:r>
+        <w:rPr>
+          <w:rFonts w:ascii="ADLaM Display" w:hAnsi="ADLaM Display" w:cs="ADLaM Display"/>
+          <w:sz w:val="24"/>
+          <w:szCs w:val="24"/>
+        </w:rPr>
+        <w:t>Deze wordt in 2 delen opgedeeld (links en rechts) met aan de linker kant zit de image gallery zodat de bezoeker voor het bezoeken van het project kan zien hoe het project eruit ziet. En hieronder bevindt zich de knop om het project te bezoeken en indien een admin ingelogd is een knop om het project te verwijderen (inclusief vanuit de database)</w:t>
+      </w:r>
+    </w:p>
+    <w:p>
+      <w:pPr>
+        <w:pStyle w:val="Lijstalinea"/>
+        <w:jc w:val="center"/>
+        <w:rPr>
+          <w:rFonts w:ascii="ADLaM Display" w:hAnsi="ADLaM Display" w:cs="ADLaM Display"/>
+          <w:sz w:val="24"/>
+          <w:szCs w:val="24"/>
+        </w:rPr>
+      </w:pPr>
+      <w:r>
+        <w:rPr>
+          <w:rFonts w:ascii="ADLaM Display" w:hAnsi="ADLaM Display" w:cs="ADLaM Display"/>
+          <w:sz w:val="24"/>
+          <w:szCs w:val="24"/>
+        </w:rPr>
+        <w:lastRenderedPageBreak/>
+        <w:t>De rechter kant van zal de titel en beschrijvng bevatten met hieronder een kleine bar die aan de onderkant komt waar makkelijk te zien is welke code talen er gebruikt worden. Deze informatie zal via de Github API komen zodat dit ook niet in de code zelf voor ieder project zelf geschreven moet worden</w:t>
+      </w:r>
+      <w:r>
+        <w:rPr>
+          <w:rFonts w:ascii="ADLaM Display" w:hAnsi="ADLaM Display" w:cs="ADLaM Display"/>
+          <w:sz w:val="24"/>
+          <w:szCs w:val="24"/>
+        </w:rPr>
+        <w:t>.</w:t>
+      </w:r>
+    </w:p>
+    <w:p>
+      <w:pPr>
+        <w:pStyle w:val="Lijstalinea"/>
+        <w:jc w:val="center"/>
+        <w:rPr>
+          <w:rFonts w:ascii="ADLaM Display" w:hAnsi="ADLaM Display" w:cs="ADLaM Display"/>
+          <w:sz w:val="24"/>
+          <w:szCs w:val="24"/>
+        </w:rPr>
+      </w:pPr>
+      <w:r>
+        <w:rPr>
+          <w:rFonts w:ascii="ADLaM Display" w:hAnsi="ADLaM Display" w:cs="ADLaM Display"/>
+          <w:sz w:val="24"/>
+          <w:szCs w:val="24"/>
+        </w:rPr>
+        <w:t>Tijdens het ontwikkelen van deze specefieke pagina was er een probleem aanwezig dat wanneer er een project verwijderd werdt dat de pagina naar een 404 werdt gestuurd en dit kwam omdat de pagina verversed werdt maar de pagina niet meer bestond.</w:t>
+      </w:r>
+    </w:p>
+    <w:p>
+      <w:pPr>
+        <w:pStyle w:val="Lijstalinea"/>
+        <w:jc w:val="center"/>
+        <w:rPr>
+          <w:rFonts w:ascii="ADLaM Display" w:hAnsi="ADLaM Display" w:cs="ADLaM Display"/>
+          <w:sz w:val="24"/>
+          <w:szCs w:val="24"/>
+        </w:rPr>
+      </w:pPr>
+    </w:p>
+    <w:p>
+      <w:pPr>
+        <w:pStyle w:val="Lijstalinea"/>
+        <w:jc w:val="center"/>
+        <w:rPr>
+          <w:rFonts w:ascii="ADLaM Display" w:hAnsi="ADLaM Display" w:cs="ADLaM Display"/>
+          <w:sz w:val="24"/>
+          <w:szCs w:val="24"/>
+        </w:rPr>
+      </w:pPr>
+      <w:r>
+        <w:rPr>
+          <w:rFonts w:ascii="ADLaM Display" w:hAnsi="ADLaM Display" w:cs="ADLaM Display"/>
+          <w:sz w:val="24"/>
+          <w:szCs w:val="24"/>
+        </w:rPr>
+        <w:t>Na het vragen van wat collegas op stage is het gelukt om dit probleem op te lossen door een extra redirect toe tevoegen naar de projects pagina wanneer er een 404 is.</w:t>
+      </w:r>
+    </w:p>
+    <w:p>
+      <w:pPr>
+        <w:pStyle w:val="Lijstalinea"/>
+        <w:jc w:val="center"/>
+        <w:rPr>
+          <w:rFonts w:ascii="ADLaM Display" w:hAnsi="ADLaM Display" w:cs="ADLaM Display"/>
+          <w:sz w:val="24"/>
+          <w:szCs w:val="24"/>
+        </w:rPr>
+      </w:pPr>
+    </w:p>
+    <w:p>
+      <w:pPr>
+        <w:pStyle w:val="Lijstalinea"/>
+        <w:jc w:val="center"/>
+        <w:rPr>
+          <w:rFonts w:ascii="ADLaM Display" w:hAnsi="ADLaM Display" w:cs="ADLaM Display"/>
+          <w:sz w:val="24"/>
+          <w:szCs w:val="24"/>
+        </w:rPr>
+      </w:pPr>
+      <w:r>
+        <w:rPr>
+          <w:rFonts w:ascii="ADLaM Display" w:hAnsi="ADLaM Display" w:cs="ADLaM Display"/>
+          <w:sz w:val="24"/>
+          <w:szCs w:val="24"/>
+        </w:rPr>
+        <w:t>Ook was het probleem aanwezig dat de delete knop altijd aanwezig was terwijl alleen admin gebruikers deze hoorde te kunnen zien, dit was echter makkelijk op te lossen door dezelfde code te gebruiken die ook voor het toevoegen van een project knop gebruikt was.</w:t>
       </w:r>
     </w:p>
     <w:p>
@@ -5890,15 +6702,6 @@
     </w:p>
     <w:p>
       <w:pPr>
-        <w:jc w:val="center"/>
-        <w:rPr>
-          <w:sz w:val="20"/>
-          <w:szCs w:val="20"/>
-        </w:rPr>
-      </w:pPr>
-    </w:p>
-    <w:p>
-      <w:pPr>
         <w:pStyle w:val="Kop1"/>
         <w:jc w:val="center"/>
         <w:rPr>
@@ -5914,7 +6717,6 @@
           <w:sz w:val="36"/>
           <w:szCs w:val="36"/>
         </w:rPr>
-        <w:lastRenderedPageBreak/>
         <w:t>Beschrijving van je werkzaamheden en ervaringen op de werkplek.</w:t>
       </w:r>
       <w:bookmarkEnd w:id="14"/>
@@ -7258,6 +8060,119 @@
     </w:lvl>
   </w:abstractNum>
   <w:abstractNum w:abstractNumId="10" w15:restartNumberingAfterBreak="0">
+    <w:nsid w:val="78E6660F"/>
+    <w:multiLevelType w:val="hybridMultilevel"/>
+    <w:tmpl w:val="3A14889E"/>
+    <w:lvl w:ilvl="0" w:tplc="04130001">
+      <w:start w:val="1"/>
+      <w:numFmt w:val="bullet"/>
+      <w:lvlText w:val=""/>
+      <w:lvlJc w:val="left"/>
+      <w:pPr>
+        <w:ind w:left="720" w:hanging="360"/>
+      </w:pPr>
+      <w:rPr>
+        <w:rFonts w:ascii="Symbol" w:hAnsi="Symbol" w:hint="default"/>
+      </w:rPr>
+    </w:lvl>
+    <w:lvl w:ilvl="1" w:tplc="04130003" w:tentative="1">
+      <w:start w:val="1"/>
+      <w:numFmt w:val="bullet"/>
+      <w:lvlText w:val="o"/>
+      <w:lvlJc w:val="left"/>
+      <w:pPr>
+        <w:ind w:left="1440" w:hanging="360"/>
+      </w:pPr>
+      <w:rPr>
+        <w:rFonts w:ascii="Courier New" w:hAnsi="Courier New" w:cs="Courier New" w:hint="default"/>
+      </w:rPr>
+    </w:lvl>
+    <w:lvl w:ilvl="2" w:tplc="04130005" w:tentative="1">
+      <w:start w:val="1"/>
+      <w:numFmt w:val="bullet"/>
+      <w:lvlText w:val=""/>
+      <w:lvlJc w:val="left"/>
+      <w:pPr>
+        <w:ind w:left="2160" w:hanging="360"/>
+      </w:pPr>
+      <w:rPr>
+        <w:rFonts w:ascii="Wingdings" w:hAnsi="Wingdings" w:hint="default"/>
+      </w:rPr>
+    </w:lvl>
+    <w:lvl w:ilvl="3" w:tplc="04130001" w:tentative="1">
+      <w:start w:val="1"/>
+      <w:numFmt w:val="bullet"/>
+      <w:lvlText w:val=""/>
+      <w:lvlJc w:val="left"/>
+      <w:pPr>
+        <w:ind w:left="2880" w:hanging="360"/>
+      </w:pPr>
+      <w:rPr>
+        <w:rFonts w:ascii="Symbol" w:hAnsi="Symbol" w:hint="default"/>
+      </w:rPr>
+    </w:lvl>
+    <w:lvl w:ilvl="4" w:tplc="04130003" w:tentative="1">
+      <w:start w:val="1"/>
+      <w:numFmt w:val="bullet"/>
+      <w:lvlText w:val="o"/>
+      <w:lvlJc w:val="left"/>
+      <w:pPr>
+        <w:ind w:left="3600" w:hanging="360"/>
+      </w:pPr>
+      <w:rPr>
+        <w:rFonts w:ascii="Courier New" w:hAnsi="Courier New" w:cs="Courier New" w:hint="default"/>
+      </w:rPr>
+    </w:lvl>
+    <w:lvl w:ilvl="5" w:tplc="04130005" w:tentative="1">
+      <w:start w:val="1"/>
+      <w:numFmt w:val="bullet"/>
+      <w:lvlText w:val=""/>
+      <w:lvlJc w:val="left"/>
+      <w:pPr>
+        <w:ind w:left="4320" w:hanging="360"/>
+      </w:pPr>
+      <w:rPr>
+        <w:rFonts w:ascii="Wingdings" w:hAnsi="Wingdings" w:hint="default"/>
+      </w:rPr>
+    </w:lvl>
+    <w:lvl w:ilvl="6" w:tplc="04130001" w:tentative="1">
+      <w:start w:val="1"/>
+      <w:numFmt w:val="bullet"/>
+      <w:lvlText w:val=""/>
+      <w:lvlJc w:val="left"/>
+      <w:pPr>
+        <w:ind w:left="5040" w:hanging="360"/>
+      </w:pPr>
+      <w:rPr>
+        <w:rFonts w:ascii="Symbol" w:hAnsi="Symbol" w:hint="default"/>
+      </w:rPr>
+    </w:lvl>
+    <w:lvl w:ilvl="7" w:tplc="04130003" w:tentative="1">
+      <w:start w:val="1"/>
+      <w:numFmt w:val="bullet"/>
+      <w:lvlText w:val="o"/>
+      <w:lvlJc w:val="left"/>
+      <w:pPr>
+        <w:ind w:left="5760" w:hanging="360"/>
+      </w:pPr>
+      <w:rPr>
+        <w:rFonts w:ascii="Courier New" w:hAnsi="Courier New" w:cs="Courier New" w:hint="default"/>
+      </w:rPr>
+    </w:lvl>
+    <w:lvl w:ilvl="8" w:tplc="04130005" w:tentative="1">
+      <w:start w:val="1"/>
+      <w:numFmt w:val="bullet"/>
+      <w:lvlText w:val=""/>
+      <w:lvlJc w:val="left"/>
+      <w:pPr>
+        <w:ind w:left="6480" w:hanging="360"/>
+      </w:pPr>
+      <w:rPr>
+        <w:rFonts w:ascii="Wingdings" w:hAnsi="Wingdings" w:hint="default"/>
+      </w:rPr>
+    </w:lvl>
+  </w:abstractNum>
+  <w:abstractNum w:abstractNumId="11" w15:restartNumberingAfterBreak="0">
     <w:nsid w:val="7BEA1866"/>
     <w:multiLevelType w:val="hybridMultilevel"/>
     <w:tmpl w:val="80D04F04"/>
@@ -7370,8 +8285,121 @@
       </w:rPr>
     </w:lvl>
   </w:abstractNum>
+  <w:abstractNum w:abstractNumId="12" w15:restartNumberingAfterBreak="0">
+    <w:nsid w:val="7E350E85"/>
+    <w:multiLevelType w:val="hybridMultilevel"/>
+    <w:tmpl w:val="822C5512"/>
+    <w:lvl w:ilvl="0" w:tplc="04130001">
+      <w:start w:val="1"/>
+      <w:numFmt w:val="bullet"/>
+      <w:lvlText w:val=""/>
+      <w:lvlJc w:val="left"/>
+      <w:pPr>
+        <w:ind w:left="720" w:hanging="360"/>
+      </w:pPr>
+      <w:rPr>
+        <w:rFonts w:ascii="Symbol" w:hAnsi="Symbol" w:hint="default"/>
+      </w:rPr>
+    </w:lvl>
+    <w:lvl w:ilvl="1" w:tplc="04130003" w:tentative="1">
+      <w:start w:val="1"/>
+      <w:numFmt w:val="bullet"/>
+      <w:lvlText w:val="o"/>
+      <w:lvlJc w:val="left"/>
+      <w:pPr>
+        <w:ind w:left="1440" w:hanging="360"/>
+      </w:pPr>
+      <w:rPr>
+        <w:rFonts w:ascii="Courier New" w:hAnsi="Courier New" w:cs="Courier New" w:hint="default"/>
+      </w:rPr>
+    </w:lvl>
+    <w:lvl w:ilvl="2" w:tplc="04130005" w:tentative="1">
+      <w:start w:val="1"/>
+      <w:numFmt w:val="bullet"/>
+      <w:lvlText w:val=""/>
+      <w:lvlJc w:val="left"/>
+      <w:pPr>
+        <w:ind w:left="2160" w:hanging="360"/>
+      </w:pPr>
+      <w:rPr>
+        <w:rFonts w:ascii="Wingdings" w:hAnsi="Wingdings" w:hint="default"/>
+      </w:rPr>
+    </w:lvl>
+    <w:lvl w:ilvl="3" w:tplc="04130001" w:tentative="1">
+      <w:start w:val="1"/>
+      <w:numFmt w:val="bullet"/>
+      <w:lvlText w:val=""/>
+      <w:lvlJc w:val="left"/>
+      <w:pPr>
+        <w:ind w:left="2880" w:hanging="360"/>
+      </w:pPr>
+      <w:rPr>
+        <w:rFonts w:ascii="Symbol" w:hAnsi="Symbol" w:hint="default"/>
+      </w:rPr>
+    </w:lvl>
+    <w:lvl w:ilvl="4" w:tplc="04130003" w:tentative="1">
+      <w:start w:val="1"/>
+      <w:numFmt w:val="bullet"/>
+      <w:lvlText w:val="o"/>
+      <w:lvlJc w:val="left"/>
+      <w:pPr>
+        <w:ind w:left="3600" w:hanging="360"/>
+      </w:pPr>
+      <w:rPr>
+        <w:rFonts w:ascii="Courier New" w:hAnsi="Courier New" w:cs="Courier New" w:hint="default"/>
+      </w:rPr>
+    </w:lvl>
+    <w:lvl w:ilvl="5" w:tplc="04130005" w:tentative="1">
+      <w:start w:val="1"/>
+      <w:numFmt w:val="bullet"/>
+      <w:lvlText w:val=""/>
+      <w:lvlJc w:val="left"/>
+      <w:pPr>
+        <w:ind w:left="4320" w:hanging="360"/>
+      </w:pPr>
+      <w:rPr>
+        <w:rFonts w:ascii="Wingdings" w:hAnsi="Wingdings" w:hint="default"/>
+      </w:rPr>
+    </w:lvl>
+    <w:lvl w:ilvl="6" w:tplc="04130001" w:tentative="1">
+      <w:start w:val="1"/>
+      <w:numFmt w:val="bullet"/>
+      <w:lvlText w:val=""/>
+      <w:lvlJc w:val="left"/>
+      <w:pPr>
+        <w:ind w:left="5040" w:hanging="360"/>
+      </w:pPr>
+      <w:rPr>
+        <w:rFonts w:ascii="Symbol" w:hAnsi="Symbol" w:hint="default"/>
+      </w:rPr>
+    </w:lvl>
+    <w:lvl w:ilvl="7" w:tplc="04130003" w:tentative="1">
+      <w:start w:val="1"/>
+      <w:numFmt w:val="bullet"/>
+      <w:lvlText w:val="o"/>
+      <w:lvlJc w:val="left"/>
+      <w:pPr>
+        <w:ind w:left="5760" w:hanging="360"/>
+      </w:pPr>
+      <w:rPr>
+        <w:rFonts w:ascii="Courier New" w:hAnsi="Courier New" w:cs="Courier New" w:hint="default"/>
+      </w:rPr>
+    </w:lvl>
+    <w:lvl w:ilvl="8" w:tplc="04130005" w:tentative="1">
+      <w:start w:val="1"/>
+      <w:numFmt w:val="bullet"/>
+      <w:lvlText w:val=""/>
+      <w:lvlJc w:val="left"/>
+      <w:pPr>
+        <w:ind w:left="6480" w:hanging="360"/>
+      </w:pPr>
+      <w:rPr>
+        <w:rFonts w:ascii="Wingdings" w:hAnsi="Wingdings" w:hint="default"/>
+      </w:rPr>
+    </w:lvl>
+  </w:abstractNum>
   <w:num w:numId="1" w16cid:durableId="430669331">
-    <w:abstractNumId w:val="10"/>
+    <w:abstractNumId w:val="11"/>
   </w:num>
   <w:num w:numId="2" w16cid:durableId="1392771572">
     <w:abstractNumId w:val="5"/>
@@ -7402,6 +8430,12 @@
   </w:num>
   <w:num w:numId="11" w16cid:durableId="165706226">
     <w:abstractNumId w:val="0"/>
+  </w:num>
+  <w:num w:numId="12" w16cid:durableId="1862933291">
+    <w:abstractNumId w:val="12"/>
+  </w:num>
+  <w:num w:numId="13" w16cid:durableId="181170339">
+    <w:abstractNumId w:val="10"/>
   </w:num>
 </w:numbering>
 </file>
@@ -8719,6 +9753,7 @@
     <w:rsid w:val="00704A68"/>
     <w:rsid w:val="00A27BA1"/>
     <w:rsid w:val="00B40ADA"/>
+    <w:rsid w:val="00B44F86"/>
     <w:rsid w:val="00D53F48"/>
     <w:rsid w:val="00DC6DC3"/>
     <w:rsid w:val="00F918C0"/>
@@ -9511,27 +10546,6 @@
 </file>
 
 <file path=customXml/item2.xml><?xml version="1.0" encoding="utf-8"?>
-<?mso-contentType ?>
-<FormTemplates xmlns="http://schemas.microsoft.com/sharepoint/v3/contenttype/forms">
-  <Display>DocumentLibraryForm</Display>
-  <Edit>DocumentLibraryForm</Edit>
-  <New>DocumentLibraryForm</New>
-</FormTemplates>
-</file>
-
-<file path=customXml/item3.xml><?xml version="1.0" encoding="utf-8"?>
-<p:properties xmlns:p="http://schemas.microsoft.com/office/2006/metadata/properties" xmlns:xsi="http://www.w3.org/2001/XMLSchema-instance" xmlns:pc="http://schemas.microsoft.com/office/infopath/2007/PartnerControls">
-  <documentManagement>
-    <_activity xmlns="bf9f75ae-cf0f-4d79-8434-ac599431dd14" xsi:nil="true"/>
-  </documentManagement>
-</p:properties>
-</file>
-
-<file path=customXml/item4.xml><?xml version="1.0" encoding="utf-8"?>
-<b:Sources xmlns:b="http://schemas.openxmlformats.org/officeDocument/2006/bibliography" xmlns="http://schemas.openxmlformats.org/officeDocument/2006/bibliography" SelectedStyle="\APASixthEditionOfficeOnline.xsl" StyleName="APA" Version="6"/>
-</file>
-
-<file path=customXml/item5.xml><?xml version="1.0" encoding="utf-8"?>
 <ct:contentTypeSchema xmlns:ct="http://schemas.microsoft.com/office/2006/metadata/contentType" xmlns:ma="http://schemas.microsoft.com/office/2006/metadata/properties/metaAttributes" ct:_="" ma:_="" ma:contentTypeName="Document" ma:contentTypeID="0x0101009FBFC8F10B21DC47A859BE5CB44FD72F" ma:contentTypeVersion="9" ma:contentTypeDescription="Een nieuw document maken." ma:contentTypeScope="" ma:versionID="02c492414262031d1da6350781e41588">
   <xsd:schema xmlns:xsd="http://www.w3.org/2001/XMLSchema" xmlns:xs="http://www.w3.org/2001/XMLSchema" xmlns:p="http://schemas.microsoft.com/office/2006/metadata/properties" xmlns:ns3="bf9f75ae-cf0f-4d79-8434-ac599431dd14" xmlns:ns4="c5c83784-856f-4dc4-ab29-78408680aec3" targetNamespace="http://schemas.microsoft.com/office/2006/metadata/properties" ma:root="true" ma:fieldsID="11a0adc6cbe701c353fccf4d8d84f9ca" ns3:_="" ns4:_="">
     <xsd:import namespace="bf9f75ae-cf0f-4d79-8434-ac599431dd14"/>
@@ -9726,6 +10740,27 @@
 </ct:contentTypeSchema>
 </file>
 
+<file path=customXml/item3.xml><?xml version="1.0" encoding="utf-8"?>
+<b:Sources xmlns:b="http://schemas.openxmlformats.org/officeDocument/2006/bibliography" xmlns="http://schemas.openxmlformats.org/officeDocument/2006/bibliography" SelectedStyle="\APASixthEditionOfficeOnline.xsl" StyleName="APA" Version="6"/>
+</file>
+
+<file path=customXml/item4.xml><?xml version="1.0" encoding="utf-8"?>
+<p:properties xmlns:p="http://schemas.microsoft.com/office/2006/metadata/properties" xmlns:xsi="http://www.w3.org/2001/XMLSchema-instance" xmlns:pc="http://schemas.microsoft.com/office/infopath/2007/PartnerControls">
+  <documentManagement>
+    <_activity xmlns="bf9f75ae-cf0f-4d79-8434-ac599431dd14" xsi:nil="true"/>
+  </documentManagement>
+</p:properties>
+</file>
+
+<file path=customXml/item5.xml><?xml version="1.0" encoding="utf-8"?>
+<?mso-contentType ?>
+<FormTemplates xmlns="http://schemas.microsoft.com/sharepoint/v3/contenttype/forms">
+  <Display>DocumentLibraryForm</Display>
+  <Edit>DocumentLibraryForm</Edit>
+  <New>DocumentLibraryForm</New>
+</FormTemplates>
+</file>
+
 <file path=customXml/itemProps1.xml><?xml version="1.0" encoding="utf-8"?>
 <ds:datastoreItem xmlns:ds="http://schemas.openxmlformats.org/officeDocument/2006/customXml" ds:itemID="{55AF091B-3C7A-41E3-B477-F2FDAA23CFDA}">
   <ds:schemaRefs>
@@ -9735,32 +10770,6 @@
 </file>
 
 <file path=customXml/itemProps2.xml><?xml version="1.0" encoding="utf-8"?>
-<ds:datastoreItem xmlns:ds="http://schemas.openxmlformats.org/officeDocument/2006/customXml" ds:itemID="{97FE9E7C-0BD6-4265-909F-0B4717329093}">
-  <ds:schemaRefs>
-    <ds:schemaRef ds:uri="http://schemas.microsoft.com/sharepoint/v3/contenttype/forms"/>
-  </ds:schemaRefs>
-</ds:datastoreItem>
-</file>
-
-<file path=customXml/itemProps3.xml><?xml version="1.0" encoding="utf-8"?>
-<ds:datastoreItem xmlns:ds="http://schemas.openxmlformats.org/officeDocument/2006/customXml" ds:itemID="{E01D96B0-5EF5-4789-85E5-688E40E4A6D2}">
-  <ds:schemaRefs>
-    <ds:schemaRef ds:uri="http://schemas.microsoft.com/office/2006/metadata/properties"/>
-    <ds:schemaRef ds:uri="http://schemas.microsoft.com/office/infopath/2007/PartnerControls"/>
-    <ds:schemaRef ds:uri="bf9f75ae-cf0f-4d79-8434-ac599431dd14"/>
-  </ds:schemaRefs>
-</ds:datastoreItem>
-</file>
-
-<file path=customXml/itemProps4.xml><?xml version="1.0" encoding="utf-8"?>
-<ds:datastoreItem xmlns:ds="http://schemas.openxmlformats.org/officeDocument/2006/customXml" ds:itemID="{870DC755-D38C-409E-B103-B3777A8B447B}">
-  <ds:schemaRefs>
-    <ds:schemaRef ds:uri="http://schemas.openxmlformats.org/officeDocument/2006/bibliography"/>
-  </ds:schemaRefs>
-</ds:datastoreItem>
-</file>
-
-<file path=customXml/itemProps5.xml><?xml version="1.0" encoding="utf-8"?>
 <ds:datastoreItem xmlns:ds="http://schemas.openxmlformats.org/officeDocument/2006/customXml" ds:itemID="{9E1CD149-CBA1-4A5A-9AF4-478AE0170C7E}">
   <ds:schemaRefs>
     <ds:schemaRef ds:uri="http://schemas.microsoft.com/office/2006/metadata/contentType"/>
@@ -9777,4 +10786,30 @@
     <ds:schemaRef ds:uri="http://schemas.microsoft.com/internal/obd"/>
   </ds:schemaRefs>
 </ds:datastoreItem>
+</file>
+
+<file path=customXml/itemProps3.xml><?xml version="1.0" encoding="utf-8"?>
+<ds:datastoreItem xmlns:ds="http://schemas.openxmlformats.org/officeDocument/2006/customXml" ds:itemID="{870DC755-D38C-409E-B103-B3777A8B447B}">
+  <ds:schemaRefs>
+    <ds:schemaRef ds:uri="http://schemas.openxmlformats.org/officeDocument/2006/bibliography"/>
+  </ds:schemaRefs>
+</ds:datastoreItem>
+</file>
+
+<file path=customXml/itemProps4.xml><?xml version="1.0" encoding="utf-8"?>
+<ds:datastoreItem xmlns:ds="http://schemas.openxmlformats.org/officeDocument/2006/customXml" ds:itemID="{E01D96B0-5EF5-4789-85E5-688E40E4A6D2}">
+  <ds:schemaRefs>
+    <ds:schemaRef ds:uri="http://schemas.microsoft.com/office/2006/metadata/properties"/>
+    <ds:schemaRef ds:uri="http://schemas.microsoft.com/office/infopath/2007/PartnerControls"/>
+    <ds:schemaRef ds:uri="bf9f75ae-cf0f-4d79-8434-ac599431dd14"/>
+  </ds:schemaRefs>
+</ds:datastoreItem>
+</file>
+
+<file path=customXml/itemProps5.xml><?xml version="1.0" encoding="utf-8"?>
+<ds:datastoreItem xmlns:ds="http://schemas.openxmlformats.org/officeDocument/2006/customXml" ds:itemID="{97FE9E7C-0BD6-4265-909F-0B4717329093}">
+  <ds:schemaRefs>
+    <ds:schemaRef ds:uri="http://schemas.microsoft.com/sharepoint/v3/contenttype/forms"/>
+  </ds:schemaRefs>
+</ds:datastoreItem>
 </file>
</xml_diff>